<commit_message>
Add system overhaul improvements: rule learner, normalize_tag, semantic remapping, and reference zone detection fixes
</commit_message>
<xml_diff>
--- a/outputs/eval/Acharya9781975261764-ch002/processed/output.docx
+++ b/outputs/eval/Acharya9781975261764-ch002/processed/output.docx
@@ -417,7 +417,7 @@
     </w:p>
     <w:p>
       <w:pPr>
-        <w:pStyle w:val="TXT-FLUSH"/>
+        <w:pStyle w:val="TXT"/>
         <w:spacing w:line="480" w:lineRule="auto"/>
         <w:contextualSpacing/>
         <w:rPr>
@@ -432,7 +432,7 @@
           <w:sz w:val="24"/>
           <w:szCs w:val="24"/>
         </w:rPr>
-        <w:t xml:space="preserve">&lt;TXT-FLUSH&gt; While not classified as cellular therapies, </w:t>
+        <w:t xml:space="preserve">&lt;TXT&gt; While not classified as cellular therapies, </w:t>
       </w:r>
       <w:proofErr w:type="spellStart"/>
       <w:r>
@@ -499,7 +499,7 @@
     </w:p>
     <w:p>
       <w:pPr>
-        <w:pStyle w:val="TXT-FLUSH"/>
+        <w:pStyle w:val="TXT"/>
         <w:spacing w:line="480" w:lineRule="auto"/>
         <w:contextualSpacing/>
         <w:rPr>
@@ -514,7 +514,7 @@
           <w:sz w:val="24"/>
           <w:szCs w:val="24"/>
         </w:rPr>
-        <w:t>&lt;TXT-FLUSH&gt; Each immune effector cell type utilizes distinct mechanisms, contributing unique therapeutic advantages in the treatment of both hematologic malignancies and solid tumors. As cellular immunotherapy continues to evolve, these modalities are rapidly expanding in clinical application and indication. (See Table 2.1 for a summary of these approaches.)</w:t>
+        <w:t>&lt;TXT&gt; Each immune effector cell type utilizes distinct mechanisms, contributing unique therapeutic advantages in the treatment of both hematologic malignancies and solid tumors. As cellular immunotherapy continues to evolve, these modalities are rapidly expanding in clinical application and indication. (See Table 2.1 for a summary of these approaches.)</w:t>
       </w:r>
     </w:p>
     <w:p>
@@ -3088,7 +3088,7 @@
     </w:p>
     <w:p>
       <w:pPr>
-        <w:pStyle w:val="TXT-FLUSH"/>
+        <w:pStyle w:val="TXT"/>
         <w:spacing w:line="480" w:lineRule="auto"/>
         <w:contextualSpacing/>
         <w:rPr>
@@ -3104,7 +3104,7 @@
           <w:sz w:val="24"/>
           <w:szCs w:val="24"/>
         </w:rPr>
-        <w:t>&lt;TXT-FLUSH&gt; TILs have been observed to be active in solid tumors, particularly in diseases characterized by a high tumor mutational burden.</w:t>
+        <w:t>&lt;TXT&gt; TILs have been observed to be active in solid tumors, particularly in diseases characterized by a high tumor mutational burden.</w:t>
       </w:r>
     </w:p>
     <w:p>
@@ -7345,7 +7345,7 @@
     </w:p>
     <w:p>
       <w:pPr>
-        <w:pStyle w:val="TXT-FLUSH"/>
+        <w:pStyle w:val="TXT"/>
         <w:spacing w:line="480" w:lineRule="auto"/>
         <w:contextualSpacing/>
         <w:rPr>
@@ -7362,7 +7362,7 @@
           <w:sz w:val="24"/>
           <w:szCs w:val="24"/>
         </w:rPr>
-        <w:t>&lt;TXT-FLUSH&gt; BiTEs</w:t>
+        <w:t>&lt;TXT&gt; BiTEs</w:t>
       </w:r>
       <w:proofErr w:type="spellEnd"/>
       <w:r>
@@ -8178,7 +8178,7 @@
     </w:p>
     <w:p>
       <w:pPr>
-        <w:pStyle w:val="FIG-LEG"/>
+        <w:pStyle w:val="REF-U"/>
         <w:spacing w:line="480" w:lineRule="auto"/>
         <w:contextualSpacing/>
         <w:rPr>
@@ -19760,6 +19760,80 @@
       <w:lang w:val="en-US"/>
     </w:rPr>
   </w:style>
+  <w:style w:type="paragraph" w:customStyle="1" w:styleId="FIG-LEG">
+    <w:name w:val="FIG-LEG"/>
+    <w:basedOn w:val="Normal"/>
+    <w:pPr>
+      <w:spacing w:before="120" w:after="120"/>
+    </w:pPr>
+    <w:rPr>
+      <w:b w:val="0"/>
+      <w:i w:val="0"/>
+      <w:caps w:val="0"/>
+      <w:sz w:val="20"/>
+    </w:rPr>
+  </w:style>
+  <w:style w:type="paragraph" w:customStyle="1" w:styleId="SRH1">
+    <w:name w:val="SRH1"/>
+    <w:basedOn w:val="Normal"/>
+    <w:rPr>
+      <w:b w:val="0"/>
+      <w:i w:val="0"/>
+      <w:caps w:val="0"/>
+      <w:sz w:val="22"/>
+    </w:rPr>
+  </w:style>
+  <w:style w:type="paragraph" w:customStyle="1" w:styleId="H2">
+    <w:name w:val="H2"/>
+    <w:basedOn w:val="Normal"/>
+    <w:pPr>
+      <w:spacing w:before="200" w:after="80"/>
+    </w:pPr>
+    <w:rPr>
+      <w:b/>
+      <w:i w:val="0"/>
+      <w:caps w:val="0"/>
+      <w:sz w:val="28"/>
+    </w:rPr>
+  </w:style>
+  <w:style w:type="paragraph" w:customStyle="1" w:styleId="REF-U">
+    <w:name w:val="REF-U"/>
+    <w:basedOn w:val="Normal"/>
+    <w:rPr>
+      <w:b w:val="0"/>
+      <w:i w:val="0"/>
+      <w:caps w:val="0"/>
+      <w:sz w:val="22"/>
+    </w:rPr>
+  </w:style>
+  <w:style w:type="paragraph" w:customStyle="1" w:styleId="TXT">
+    <w:name w:val="TXT"/>
+    <w:basedOn w:val="Normal"/>
+    <w:pPr>
+      <w:spacing w:after="120"/>
+      <w:ind w:firstLine="720"/>
+    </w:pPr>
+    <w:rPr>
+      <w:b w:val="0"/>
+      <w:i w:val="0"/>
+      <w:caps w:val="0"/>
+      <w:sz w:val="22"/>
+    </w:rPr>
+  </w:style>
+  <w:style w:type="paragraph" w:customStyle="1" w:styleId="BL-MID">
+    <w:name w:val="BL-MID"/>
+    <w:basedOn w:val="Normal"/>
+    <w:pPr>
+      <w:spacing w:after="40"/>
+      <w:ind w:left="720"/>
+    </w:pPr>
+    <w:rPr>
+      <w:b w:val="0"/>
+      <w:i w:val="0"/>
+      <w:caps w:val="0"/>
+      <w:sz w:val="22"/>
+    </w:rPr>
+  </w:style>
   <w:style w:type="paragraph" w:customStyle="1" w:styleId="H1">
     <w:name w:val="H1"/>
     <w:basedOn w:val="Normal"/>
@@ -19773,22 +19847,26 @@
       <w:sz w:val="32"/>
     </w:rPr>
   </w:style>
-  <w:style w:type="paragraph" w:customStyle="1" w:styleId="T1">
-    <w:name w:val="T1"/>
+  <w:style w:type="paragraph" w:customStyle="1" w:styleId="BL-LAST">
+    <w:name w:val="BL-LAST"/>
     <w:basedOn w:val="Normal"/>
     <w:pPr>
-      <w:spacing w:before="120" w:after="40"/>
+      <w:spacing w:after="120"/>
+      <w:ind w:left="720"/>
     </w:pPr>
     <w:rPr>
-      <w:b/>
+      <w:b w:val="0"/>
       <w:i w:val="0"/>
       <w:caps w:val="0"/>
-      <w:sz w:val="20"/>
+      <w:sz w:val="22"/>
     </w:rPr>
   </w:style>
-  <w:style w:type="paragraph" w:customStyle="1" w:styleId="T4">
-    <w:name w:val="T4"/>
+  <w:style w:type="paragraph" w:customStyle="1" w:styleId="TXT-FLUSH">
+    <w:name w:val="TXT-FLUSH"/>
     <w:basedOn w:val="Normal"/>
+    <w:pPr>
+      <w:spacing w:after="120"/>
+    </w:pPr>
     <w:rPr>
       <w:b w:val="0"/>
       <w:i w:val="0"/>
@@ -19823,25 +19901,9 @@
       <w:sz w:val="20"/>
     </w:rPr>
   </w:style>
-  <w:style w:type="paragraph" w:customStyle="1" w:styleId="H2">
-    <w:name w:val="H2"/>
+  <w:style w:type="paragraph" w:customStyle="1" w:styleId="SR">
+    <w:name w:val="SR"/>
     <w:basedOn w:val="Normal"/>
-    <w:pPr>
-      <w:spacing w:before="200" w:after="80"/>
-    </w:pPr>
-    <w:rPr>
-      <w:b/>
-      <w:i w:val="0"/>
-      <w:caps w:val="0"/>
-      <w:sz w:val="28"/>
-    </w:rPr>
-  </w:style>
-  <w:style w:type="paragraph" w:customStyle="1" w:styleId="TXT-FLUSH">
-    <w:name w:val="TXT-FLUSH"/>
-    <w:basedOn w:val="Normal"/>
-    <w:pPr>
-      <w:spacing w:after="120"/>
-    </w:pPr>
     <w:rPr>
       <w:b w:val="0"/>
       <w:i w:val="0"/>
@@ -19849,30 +19911,14 @@
       <w:sz w:val="22"/>
     </w:rPr>
   </w:style>
-  <w:style w:type="paragraph" w:customStyle="1" w:styleId="FIG-LEG">
-    <w:name w:val="FIG-LEG"/>
+  <w:style w:type="paragraph" w:customStyle="1" w:styleId="T4">
+    <w:name w:val="T4"/>
     <w:basedOn w:val="Normal"/>
-    <w:pPr>
-      <w:spacing w:before="120" w:after="120"/>
-    </w:pPr>
     <w:rPr>
       <w:b w:val="0"/>
       <w:i w:val="0"/>
       <w:caps w:val="0"/>
-      <w:sz w:val="20"/>
-    </w:rPr>
-  </w:style>
-  <w:style w:type="paragraph" w:customStyle="1" w:styleId="T2">
-    <w:name w:val="T2"/>
-    <w:basedOn w:val="Normal"/>
-    <w:pPr>
-      <w:jc w:val="center"/>
-    </w:pPr>
-    <w:rPr>
-      <w:b/>
-      <w:i w:val="0"/>
-      <w:caps w:val="0"/>
-      <w:sz w:val="20"/>
+      <w:sz w:val="22"/>
     </w:rPr>
   </w:style>
   <w:style w:type="paragraph" w:customStyle="1" w:styleId="PMI">
@@ -19885,70 +19931,17 @@
       <w:sz w:val="18"/>
     </w:rPr>
   </w:style>
-  <w:style w:type="paragraph" w:customStyle="1" w:styleId="BL-FIRST">
-    <w:name w:val="BL-FIRST"/>
+  <w:style w:type="paragraph" w:customStyle="1" w:styleId="T1">
+    <w:name w:val="T1"/>
     <w:basedOn w:val="Normal"/>
     <w:pPr>
-      <w:spacing w:after="40"/>
-      <w:ind w:left="720"/>
+      <w:spacing w:before="120" w:after="40"/>
     </w:pPr>
     <w:rPr>
-      <w:b w:val="0"/>
+      <w:b/>
       <w:i w:val="0"/>
       <w:caps w:val="0"/>
-      <w:sz w:val="22"/>
-    </w:rPr>
-  </w:style>
-  <w:style w:type="paragraph" w:customStyle="1" w:styleId="BL-MID">
-    <w:name w:val="BL-MID"/>
-    <w:basedOn w:val="Normal"/>
-    <w:pPr>
-      <w:spacing w:after="40"/>
-      <w:ind w:left="720"/>
-    </w:pPr>
-    <w:rPr>
-      <w:b w:val="0"/>
-      <w:i w:val="0"/>
-      <w:caps w:val="0"/>
-      <w:sz w:val="22"/>
-    </w:rPr>
-  </w:style>
-  <w:style w:type="paragraph" w:customStyle="1" w:styleId="SRH1">
-    <w:name w:val="SRH1"/>
-    <w:basedOn w:val="Normal"/>
-    <w:rPr>
-      <w:b w:val="0"/>
-      <w:i w:val="0"/>
-      <w:caps w:val="0"/>
-      <w:sz w:val="22"/>
-    </w:rPr>
-  </w:style>
-  <w:style w:type="paragraph" w:customStyle="1" w:styleId="BL-LAST">
-    <w:name w:val="BL-LAST"/>
-    <w:basedOn w:val="Normal"/>
-    <w:pPr>
-      <w:spacing w:after="120"/>
-      <w:ind w:left="720"/>
-    </w:pPr>
-    <w:rPr>
-      <w:b w:val="0"/>
-      <w:i w:val="0"/>
-      <w:caps w:val="0"/>
-      <w:sz w:val="22"/>
-    </w:rPr>
-  </w:style>
-  <w:style w:type="paragraph" w:customStyle="1" w:styleId="TXT">
-    <w:name w:val="TXT"/>
-    <w:basedOn w:val="Normal"/>
-    <w:pPr>
-      <w:spacing w:after="120"/>
-      <w:ind w:firstLine="720"/>
-    </w:pPr>
-    <w:rPr>
-      <w:b w:val="0"/>
-      <w:i w:val="0"/>
-      <w:caps w:val="0"/>
-      <w:sz w:val="22"/>
+      <w:sz w:val="20"/>
     </w:rPr>
   </w:style>
   <w:style w:type="paragraph" w:customStyle="1" w:styleId="CT">
@@ -19965,14 +19958,17 @@
       <w:sz w:val="56"/>
     </w:rPr>
   </w:style>
-  <w:style w:type="paragraph" w:customStyle="1" w:styleId="SR">
-    <w:name w:val="SR"/>
+  <w:style w:type="paragraph" w:customStyle="1" w:styleId="T2">
+    <w:name w:val="T2"/>
     <w:basedOn w:val="Normal"/>
+    <w:pPr>
+      <w:jc w:val="center"/>
+    </w:pPr>
     <w:rPr>
-      <w:b w:val="0"/>
+      <w:b/>
       <w:i w:val="0"/>
       <w:caps w:val="0"/>
-      <w:sz w:val="22"/>
+      <w:sz w:val="20"/>
     </w:rPr>
   </w:style>
   <w:style w:type="paragraph" w:customStyle="1" w:styleId="H3">
@@ -19986,6 +19982,20 @@
       <w:i w:val="0"/>
       <w:caps w:val="0"/>
       <w:sz w:val="24"/>
+    </w:rPr>
+  </w:style>
+  <w:style w:type="paragraph" w:customStyle="1" w:styleId="BL-FIRST">
+    <w:name w:val="BL-FIRST"/>
+    <w:basedOn w:val="Normal"/>
+    <w:pPr>
+      <w:spacing w:after="40"/>
+      <w:ind w:left="720"/>
+    </w:pPr>
+    <w:rPr>
+      <w:b w:val="0"/>
+      <w:i w:val="0"/>
+      <w:caps w:val="0"/>
+      <w:sz w:val="22"/>
     </w:rPr>
   </w:style>
 </w:styles>

</xml_diff>